<commit_message>
modify funtion to get userList
</commit_message>
<xml_diff>
--- a/doc/数据库设计与界面原型.docx
+++ b/doc/数据库设计与界面原型.docx
@@ -356,7 +356,6 @@
       <w:pPr>
         <w:jc w:val="center"/>
         <w:rPr>
-          <w:rFonts w:hint="eastAsia"/>
           <w:b/>
           <w:sz w:val="44"/>
           <w:szCs w:val="44"/>
@@ -367,7 +366,6 @@
       <w:pPr>
         <w:jc w:val="center"/>
         <w:rPr>
-          <w:rFonts w:hint="eastAsia"/>
           <w:b/>
           <w:sz w:val="44"/>
           <w:szCs w:val="44"/>
@@ -381,9 +379,6 @@
           <w:ilvl w:val="1"/>
           <w:numId w:val="4"/>
         </w:numPr>
-        <w:rPr>
-          <w:rFonts w:hint="eastAsia"/>
-        </w:rPr>
       </w:pPr>
       <w:r>
         <w:rPr>
@@ -393,11 +388,6 @@
       </w:r>
     </w:p>
     <w:p>
-      <w:pPr>
-        <w:rPr>
-          <w:rFonts w:hint="eastAsia"/>
-        </w:rPr>
-      </w:pPr>
       <w:r>
         <w:rPr>
           <w:rFonts w:hint="eastAsia"/>
@@ -420,7 +410,6 @@
         </w:numPr>
         <w:rPr>
           <w:rStyle w:val="s1"/>
-          <w:rFonts w:hint="eastAsia"/>
         </w:rPr>
       </w:pPr>
       <w:r>
@@ -442,28 +431,40 @@
         <w:rPr>
           <w:rStyle w:val="s1"/>
         </w:rPr>
-        <w:t xml:space="preserve">alter table repair add column </w:t>
-      </w:r>
-      <w:r>
-        <w:rPr>
-          <w:rStyle w:val="s1"/>
-        </w:rPr>
-        <w:t xml:space="preserve">isEvaluate </w:t>
-      </w:r>
-      <w:r>
-        <w:rPr>
-          <w:rStyle w:val="s1"/>
-        </w:rPr>
-        <w:t>varchar(255);</w:t>
-      </w:r>
+        <w:t>alter table repair add column isEvaluate varchar(255);</w:t>
+      </w:r>
+    </w:p>
+    <w:p/>
+    <w:p>
+      <w:pPr>
+        <w:rPr>
+          <w:rFonts w:hint="eastAsia"/>
+        </w:rPr>
+      </w:pPr>
+      <w:r>
+        <w:t>2.</w:t>
+      </w:r>
+      <w:r>
+        <w:rPr>
+          <w:rFonts w:hint="eastAsia"/>
+        </w:rPr>
+        <w:t>用户表中增加备注的字段</w:t>
+      </w:r>
+      <w:bookmarkStart w:id="0" w:name="_GoBack"/>
+      <w:bookmarkEnd w:id="0"/>
     </w:p>
     <w:p>
       <w:pPr>
-        <w:rPr>
-          <w:rFonts w:hint="eastAsia"/>
-        </w:rPr>
-      </w:pPr>
+        <w:pStyle w:val="p1"/>
+      </w:pPr>
+      <w:r>
+        <w:rPr>
+          <w:rStyle w:val="s1"/>
+        </w:rPr>
+        <w:t>alter table application_user add column comments varchar(255);</w:t>
+      </w:r>
     </w:p>
+    <w:p/>
     <w:p>
       <w:pPr>
         <w:pStyle w:val="1"/>
@@ -500,8 +501,6 @@
         </w:rPr>
         <w:t>字典</w:t>
       </w:r>
-      <w:bookmarkStart w:id="0" w:name="_GoBack"/>
-      <w:bookmarkEnd w:id="0"/>
     </w:p>
     <w:p>
       <w:pPr>
@@ -2539,7 +2538,7 @@
 </file>
 
 <file path=customXml/itemProps1.xml><?xml version="1.0" encoding="utf-8"?>
-<ds:datastoreItem xmlns:ds="http://schemas.openxmlformats.org/officeDocument/2006/customXml" ds:itemID="{DF426FE1-2B29-1D44-A80E-AFBFF1FBE27C}">
+<ds:datastoreItem xmlns:ds="http://schemas.openxmlformats.org/officeDocument/2006/customXml" ds:itemID="{591FB186-5EC6-984D-9C02-811A335070A7}">
   <ds:schemaRefs>
     <ds:schemaRef ds:uri="http://schemas.openxmlformats.org/officeDocument/2006/bibliography"/>
   </ds:schemaRefs>

</xml_diff>